<commit_message>
add the photouse digrame
</commit_message>
<xml_diff>
--- a/branche_fonctionnelle.docx
+++ b/branche_fonctionnelle.docx
@@ -421,7 +421,7 @@
     <w:bookmarkEnd w:id="13"/>
     <w:bookmarkEnd w:id="14"/>
     <w:bookmarkEnd w:id="15"/>
-    <w:bookmarkStart w:id="19" w:name="main-features-and-use-cases"/>
+    <w:bookmarkStart w:id="23" w:name="main-features-and-use-cases"/>
     <w:p>
       <w:pPr>
         <w:pStyle w:val="Heading1"/>
@@ -978,7 +978,7 @@
       </w:tr>
     </w:tbl>
     <w:bookmarkEnd w:id="17"/>
-    <w:bookmarkStart w:id="18" w:name="use-cases-uc"/>
+    <w:bookmarkStart w:id="22" w:name="use-cases-uc"/>
     <w:p>
       <w:pPr>
         <w:pStyle w:val="Heading2"/>
@@ -1517,9 +1517,74 @@
         </w:pict>
       </w:r>
     </w:p>
-    <w:bookmarkEnd w:id="18"/>
-    <w:bookmarkEnd w:id="19"/>
-    <w:bookmarkStart w:id="20" w:name="wireframes-ui-suggestions"/>
+    <w:bookmarkStart w:id="21" w:name="use-case-diagram"/>
+    <w:p>
+      <w:pPr>
+        <w:pStyle w:val="Heading3"/>
+      </w:pPr>
+      <w:r>
+        <w:t xml:space="preserve">Use Case Diagram</w:t>
+      </w:r>
+    </w:p>
+    <w:p>
+      <w:pPr>
+        <w:pStyle w:val="CaptionedFigure"/>
+      </w:pPr>
+      <w:r>
+        <w:drawing>
+          <wp:inline>
+            <wp:extent cx="5334000" cy="3556000"/>
+            <wp:effectExtent b="0" l="0" r="0" t="0"/>
+            <wp:docPr descr="Use Case Diagram – Meknes Stories Blog" title="" id="19" name="Picture"/>
+            <a:graphic>
+              <a:graphicData uri="http://schemas.openxmlformats.org/drawingml/2006/picture">
+                <pic:pic>
+                  <pic:nvPicPr>
+                    <pic:cNvPr descr="Blog%20Platform_Use_Case_Diagram.png" id="20" name="Picture"/>
+                    <pic:cNvPicPr>
+                      <a:picLocks noChangeArrowheads="1" noChangeAspect="1"/>
+                    </pic:cNvPicPr>
+                  </pic:nvPicPr>
+                  <pic:blipFill>
+                    <a:blip r:embed="rId18"/>
+                    <a:stretch>
+                      <a:fillRect/>
+                    </a:stretch>
+                  </pic:blipFill>
+                  <pic:spPr bwMode="auto">
+                    <a:xfrm>
+                      <a:off x="0" y="0"/>
+                      <a:ext cx="5334000" cy="3556000"/>
+                    </a:xfrm>
+                    <a:prstGeom prst="rect">
+                      <a:avLst/>
+                    </a:prstGeom>
+                    <a:noFill/>
+                    <a:ln w="9525">
+                      <a:noFill/>
+                      <a:headEnd/>
+                      <a:tailEnd/>
+                    </a:ln>
+                  </pic:spPr>
+                </pic:pic>
+              </a:graphicData>
+            </a:graphic>
+          </wp:inline>
+        </w:drawing>
+      </w:r>
+    </w:p>
+    <w:p>
+      <w:pPr>
+        <w:pStyle w:val="ImageCaption"/>
+      </w:pPr>
+      <w:r>
+        <w:t xml:space="preserve">Use Case Diagram – Meknes Stories Blog</w:t>
+      </w:r>
+    </w:p>
+    <w:bookmarkEnd w:id="21"/>
+    <w:bookmarkEnd w:id="22"/>
+    <w:bookmarkEnd w:id="23"/>
+    <w:bookmarkStart w:id="24" w:name="wireframes-ui-suggestions"/>
     <w:p>
       <w:pPr>
         <w:pStyle w:val="Heading1"/>
@@ -1649,8 +1714,8 @@
         </w:pict>
       </w:r>
     </w:p>
-    <w:bookmarkEnd w:id="20"/>
-    <w:bookmarkStart w:id="21" w:name="technical-considerations"/>
+    <w:bookmarkEnd w:id="24"/>
+    <w:bookmarkStart w:id="25" w:name="technical-considerations"/>
     <w:p>
       <w:pPr>
         <w:pStyle w:val="Heading1"/>
@@ -1813,8 +1878,8 @@
         </w:pict>
       </w:r>
     </w:p>
-    <w:bookmarkEnd w:id="21"/>
-    <w:bookmarkStart w:id="22" w:name="conclusion"/>
+    <w:bookmarkEnd w:id="25"/>
+    <w:bookmarkStart w:id="26" w:name="conclusion"/>
     <w:p>
       <w:pPr>
         <w:pStyle w:val="Heading1"/>
@@ -1847,7 +1912,7 @@
         <w:t xml:space="preserve">and enabling community participation, the platform meets the needs of busy readers and tourists, fostering cultural discovery and local engagement.</w:t>
       </w:r>
     </w:p>
-    <w:bookmarkEnd w:id="22"/>
+    <w:bookmarkEnd w:id="26"/>
     <w:sectPr>
       <w:footnotePr>
         <w:numRestart w:val="eachSect"/>

</xml_diff>